<commit_message>
auto commit - fsh account on dell
</commit_message>
<xml_diff>
--- a/templates/affiches.docx
+++ b/templates/affiches.docx
@@ -92,6 +92,7 @@
         </w:rPr>
         <w:t>+++</w:t>
       </w:r>
+      <w:proofErr w:type="spellStart"/>
       <w:r>
         <w:rPr>
           <w:rFonts w:ascii="Luciole" w:hAnsi="Luciole"/>
@@ -103,6 +104,7 @@
         </w:rPr>
         <w:t>titre_fromprog</w:t>
       </w:r>
+      <w:proofErr w:type="spellEnd"/>
       <w:r>
         <w:rPr>
           <w:rFonts w:ascii="Luciole" w:hAnsi="Luciole"/>
@@ -146,16 +148,6 @@
     </w:p>
     <w:p>
       <w:pPr>
-        <w:jc w:val="center"/>
-        <w:rPr>
-          <w:rFonts w:ascii="Luciole" w:hAnsi="Luciole"/>
-          <w:sz w:val="40"/>
-          <w:szCs w:val="40"/>
-        </w:rPr>
-      </w:pPr>
-    </w:p>
-    <w:p>
-      <w:pPr>
         <w:spacing w:after="0"/>
         <w:jc w:val="center"/>
         <w:rPr>
@@ -229,8 +221,8 @@
         <w:jc w:val="center"/>
         <w:rPr>
           <w:rFonts w:ascii="Luciole" w:hAnsi="Luciole"/>
-          <w:sz w:val="40"/>
-          <w:szCs w:val="40"/>
+          <w:sz w:val="24"/>
+          <w:szCs w:val="24"/>
         </w:rPr>
       </w:pPr>
     </w:p>
@@ -284,47 +276,7 @@
           <w:sz w:val="32"/>
           <w:szCs w:val="32"/>
         </w:rPr>
-        <w:t xml:space="preserve">: </w:t>
-      </w:r>
-      <w:r>
-        <w:rPr>
-          <w:rFonts w:ascii="Luciole" w:hAnsi="Luciole"/>
-          <w:sz w:val="32"/>
-          <w:szCs w:val="32"/>
-        </w:rPr>
-        <w:t>01 48 05 55 54</w:t>
-      </w:r>
-      <w:r>
-        <w:rPr>
-          <w:rFonts w:ascii="Luciole" w:hAnsi="Luciole"/>
-          <w:sz w:val="32"/>
-          <w:szCs w:val="32"/>
-        </w:rPr>
-        <w:t xml:space="preserve"> | </w:t>
-      </w:r>
-      <w:r>
-        <w:rPr>
-          <w:rFonts w:ascii="Luciole" w:hAnsi="Luciole"/>
-          <w:sz w:val="32"/>
-          <w:szCs w:val="32"/>
-        </w:rPr>
-        <w:t>06 33 82 17 52</w:t>
-      </w:r>
-      <w:r>
-        <w:rPr>
-          <w:rFonts w:ascii="Luciole" w:hAnsi="Luciole"/>
-          <w:sz w:val="32"/>
-          <w:szCs w:val="32"/>
-        </w:rPr>
-        <w:t xml:space="preserve"> | </w:t>
-      </w:r>
-      <w:r>
-        <w:rPr>
-          <w:rFonts w:ascii="Luciole" w:hAnsi="Luciole"/>
-          <w:sz w:val="32"/>
-          <w:szCs w:val="32"/>
-        </w:rPr>
-        <w:t>formation@sante-habitat.org</w:t>
+        <w:t>: 01 48 05 55 54 | 06 33 82 17 52 | formation@sante-habitat.org</w:t>
       </w:r>
     </w:p>
     <w:p>
@@ -385,6 +337,7 @@
     </w:p>
     <w:p>
       <w:pPr>
+        <w:spacing w:line="760" w:lineRule="exact"/>
         <w:jc w:val="center"/>
         <w:rPr>
           <w:rFonts w:ascii="Luciole" w:hAnsi="Luciole"/>
@@ -404,51 +357,56 @@
           <w:sz w:val="72"/>
           <w:szCs w:val="72"/>
         </w:rPr>
-        <w:t>+++titre_fromprog+++</w:t>
+        <w:t>+++</w:t>
+      </w:r>
+      <w:proofErr w:type="spellStart"/>
+      <w:r>
+        <w:rPr>
+          <w:rFonts w:ascii="Luciole" w:hAnsi="Luciole"/>
+          <w:b/>
+          <w:bCs/>
+          <w:spacing w:val="-20"/>
+          <w:sz w:val="72"/>
+          <w:szCs w:val="72"/>
+        </w:rPr>
+        <w:t>titre_fromprog</w:t>
+      </w:r>
+      <w:proofErr w:type="spellEnd"/>
+      <w:r>
+        <w:rPr>
+          <w:rFonts w:ascii="Luciole" w:hAnsi="Luciole"/>
+          <w:b/>
+          <w:bCs/>
+          <w:spacing w:val="-20"/>
+          <w:sz w:val="72"/>
+          <w:szCs w:val="72"/>
+        </w:rPr>
+        <w:t>+++</w:t>
       </w:r>
     </w:p>
     <w:p>
       <w:pPr>
         <w:jc w:val="center"/>
+        <w:rPr>
+          <w:rFonts w:ascii="Luciole" w:hAnsi="Luciole"/>
+        </w:rPr>
+      </w:pPr>
+      <w:r>
         <w:rPr>
           <w:rFonts w:ascii="Luciole" w:hAnsi="Luciole"/>
           <w:sz w:val="52"/>
           <w:szCs w:val="52"/>
         </w:rPr>
-      </w:pPr>
+        <w:t>+++dates+++</w:t>
+      </w:r>
       <w:r>
         <w:rPr>
           <w:rFonts w:ascii="Luciole" w:hAnsi="Luciole"/>
           <w:sz w:val="52"/>
           <w:szCs w:val="52"/>
         </w:rPr>
-        <w:t>+++dates+++</w:t>
-      </w:r>
-    </w:p>
-    <w:p>
-      <w:pPr>
-        <w:rPr>
-          <w:rFonts w:ascii="Luciole" w:hAnsi="Luciole"/>
-          <w:sz w:val="52"/>
-          <w:szCs w:val="52"/>
-        </w:rPr>
-      </w:pPr>
-      <w:r>
-        <w:rPr>
-          <w:rFonts w:ascii="Luciole" w:hAnsi="Luciole"/>
-          <w:sz w:val="52"/>
-          <w:szCs w:val="52"/>
-        </w:rPr>
         <w:br w:type="page"/>
       </w:r>
-    </w:p>
-    <w:p>
-      <w:pPr>
-        <w:jc w:val="center"/>
-        <w:rPr>
-          <w:rFonts w:ascii="Luciole" w:hAnsi="Luciole"/>
-        </w:rPr>
-      </w:pPr>
       <w:r>
         <w:rPr>
           <w:rFonts w:ascii="Luciole" w:hAnsi="Luciole"/>
@@ -500,6 +458,7 @@
     </w:p>
     <w:p>
       <w:pPr>
+        <w:spacing w:line="760" w:lineRule="exact"/>
         <w:jc w:val="center"/>
         <w:rPr>
           <w:rFonts w:ascii="Luciole" w:hAnsi="Luciole"/>
@@ -519,7 +478,31 @@
           <w:sz w:val="72"/>
           <w:szCs w:val="72"/>
         </w:rPr>
-        <w:t>+++titre_fromprog+++</w:t>
+        <w:t>+++</w:t>
+      </w:r>
+      <w:proofErr w:type="spellStart"/>
+      <w:r>
+        <w:rPr>
+          <w:rFonts w:ascii="Luciole" w:hAnsi="Luciole"/>
+          <w:b/>
+          <w:bCs/>
+          <w:spacing w:val="-20"/>
+          <w:sz w:val="72"/>
+          <w:szCs w:val="72"/>
+        </w:rPr>
+        <w:t>titre_fromprog</w:t>
+      </w:r>
+      <w:proofErr w:type="spellEnd"/>
+      <w:r>
+        <w:rPr>
+          <w:rFonts w:ascii="Luciole" w:hAnsi="Luciole"/>
+          <w:b/>
+          <w:bCs/>
+          <w:spacing w:val="-20"/>
+          <w:sz w:val="72"/>
+          <w:szCs w:val="72"/>
+        </w:rPr>
+        <w:t>+++</w:t>
       </w:r>
     </w:p>
     <w:p>
@@ -636,33 +619,59 @@
           <w:sz w:val="40"/>
           <w:szCs w:val="40"/>
         </w:rPr>
-        <w:t xml:space="preserve"> Fédération Santé Habitat</w:t>
-      </w:r>
-    </w:p>
-    <w:p>
-      <w:pPr>
-        <w:rPr>
-          <w:rFonts w:ascii="Luciole" w:hAnsi="Luciole"/>
-          <w:sz w:val="40"/>
-          <w:szCs w:val="40"/>
-        </w:rPr>
-      </w:pPr>
-    </w:p>
-    <w:p>
-      <w:pPr>
-        <w:rPr>
-          <w:rFonts w:ascii="Luciole" w:hAnsi="Luciole"/>
-          <w:sz w:val="40"/>
-          <w:szCs w:val="40"/>
-        </w:rPr>
-      </w:pPr>
-      <w:r>
-        <w:rPr>
-          <w:rFonts w:ascii="Luciole" w:hAnsi="Luciole"/>
-          <w:sz w:val="40"/>
-          <w:szCs w:val="40"/>
-        </w:rPr>
-        <w:t>Mme Isadora Vuong Van - Pôle Formations</w:t>
+        <w:t xml:space="preserve"> </w:t>
+      </w:r>
+      <w:r>
+        <w:rPr>
+          <w:rFonts w:ascii="Luciole" w:hAnsi="Luciole"/>
+          <w:b/>
+          <w:bCs/>
+          <w:sz w:val="40"/>
+          <w:szCs w:val="40"/>
+        </w:rPr>
+        <w:t>Formations</w:t>
+      </w:r>
+      <w:r>
+        <w:rPr>
+          <w:rFonts w:ascii="Luciole" w:hAnsi="Luciole"/>
+          <w:sz w:val="40"/>
+          <w:szCs w:val="40"/>
+        </w:rPr>
+        <w:t xml:space="preserve"> </w:t>
+      </w:r>
+      <w:r>
+        <w:rPr>
+          <w:rFonts w:ascii="Luciole" w:hAnsi="Luciole"/>
+          <w:sz w:val="40"/>
+          <w:szCs w:val="40"/>
+        </w:rPr>
+        <w:t>Fédération Santé Habitat</w:t>
+      </w:r>
+    </w:p>
+    <w:p>
+      <w:pPr>
+        <w:rPr>
+          <w:rFonts w:ascii="Luciole" w:hAnsi="Luciole"/>
+          <w:sz w:val="40"/>
+          <w:szCs w:val="40"/>
+        </w:rPr>
+      </w:pPr>
+    </w:p>
+    <w:p>
+      <w:pPr>
+        <w:rPr>
+          <w:rFonts w:ascii="Luciole" w:hAnsi="Luciole"/>
+          <w:sz w:val="40"/>
+          <w:szCs w:val="40"/>
+        </w:rPr>
+      </w:pPr>
+      <w:r>
+        <w:rPr>
+          <w:rFonts w:ascii="Luciole" w:hAnsi="Luciole"/>
+          <w:sz w:val="40"/>
+          <w:szCs w:val="40"/>
+        </w:rPr>
+        <w:t xml:space="preserve">Mme Isadora Vuong Van </w:t>
       </w:r>
     </w:p>
     <w:p>
@@ -1329,6 +1338,7 @@
   <w:style w:type="character" w:default="1" w:styleId="Policepardfaut">
     <w:name w:val="Default Paragraph Font"/>
     <w:uiPriority w:val="1"/>
+    <w:semiHidden/>
     <w:unhideWhenUsed/>
   </w:style>
   <w:style w:type="table" w:default="1" w:styleId="TableauNormal">

</xml_diff>